<commit_message>
prima bozza non completa
</commit_message>
<xml_diff>
--- a/presentazione/discorso_tesi.docx
+++ b/presentazione/discorso_tesi.docx
@@ -3,20 +3,73 @@
 <w:document xmlns:wpc="http://schemas.microsoft.com/office/word/2010/wordprocessingCanvas" xmlns:cx="http://schemas.microsoft.com/office/drawing/2014/chartex" xmlns:cx1="http://schemas.microsoft.com/office/drawing/2015/9/8/chartex" xmlns:cx2="http://schemas.microsoft.com/office/drawing/2015/10/21/chartex" xmlns:cx3="http://schemas.microsoft.com/office/drawing/2016/5/9/chartex" xmlns:cx4="http://schemas.microsoft.com/office/drawing/2016/5/10/chartex" xmlns:cx5="http://schemas.microsoft.com/office/drawing/2016/5/11/chartex" xmlns:cx6="http://schemas.microsoft.com/office/drawing/2016/5/12/chartex" xmlns:cx7="http://schemas.microsoft.com/office/drawing/2016/5/13/chartex" xmlns:cx8="http://schemas.microsoft.com/office/drawing/2016/5/14/chartex" xmlns:mc="http://schemas.openxmlformats.org/markup-compatibility/2006" xmlns:aink="http://schemas.microsoft.com/office/drawing/2016/ink" xmlns:am3d="http://schemas.microsoft.com/office/drawing/2017/model3d" xmlns:o="urn:schemas-microsoft-com:office:office" xmlns:oel="http://schemas.microsoft.com/office/2019/extlst" xmlns:r="http://schemas.openxmlformats.org/officeDocument/2006/relationships" xmlns:m="http://schemas.openxmlformats.org/officeDocument/2006/math" xmlns:v="urn:schemas-microsoft-com:vml" xmlns:wp14="http://schemas.microsoft.com/office/word/2010/wordprocessingDrawing" xmlns:wp="http://schemas.openxmlformats.org/drawingml/2006/wordprocessingDrawing" xmlns:w10="urn:schemas-microsoft-com:office:word" xmlns:w="http://schemas.openxmlformats.org/wordprocessingml/2006/main" xmlns:w14="http://schemas.microsoft.com/office/word/2010/wordml" xmlns:w15="http://schemas.microsoft.com/office/word/2012/wordml" xmlns:w16cex="http://schemas.microsoft.com/office/word/2018/wordml/cex" xmlns:w16cid="http://schemas.microsoft.com/office/word/2016/wordml/cid" xmlns:w16="http://schemas.microsoft.com/office/word/2018/wordml" xmlns:w16du="http://schemas.microsoft.com/office/word/2023/wordml/word16du" xmlns:w16sdtdh="http://schemas.microsoft.com/office/word/2020/wordml/sdtdatahash" xmlns:w16se="http://schemas.microsoft.com/office/word/2015/wordml/symex" xmlns:wpg="http://schemas.microsoft.com/office/word/2010/wordprocessingGroup" xmlns:wpi="http://schemas.microsoft.com/office/word/2010/wordprocessingInk" xmlns:wne="http://schemas.microsoft.com/office/word/2006/wordml" xmlns:wps="http://schemas.microsoft.com/office/word/2010/wordprocessingShape" mc:Ignorable="w14 w15 w16se w16cid w16 w16cex w16sdtdh w16du wp14">
   <w:body>
     <w:p>
-      <w:r>
-        <w:t>Salve a tutti, sono De Rosa Davide ed oggi vi parlerò del mio elaborato</w:t>
-      </w:r>
-      <w:proofErr w:type="gramStart"/>
-      <w:r>
-        <w:t>.</w:t>
+      <w:pPr>
+        <w:rPr>
+          <w:color w:val="FF0000"/>
+          <w:sz w:val="28"/>
+          <w:szCs w:val="28"/>
+        </w:rPr>
+      </w:pPr>
+      <w:r>
+        <w:rPr>
+          <w:color w:val="FF0000"/>
+          <w:sz w:val="28"/>
+          <w:szCs w:val="28"/>
+        </w:rPr>
+        <w:t>SLIDE 1 DI PRESENTAZIONE CON MAGARI UNIBO, TITOLO TESI ECC</w:t>
+      </w:r>
+    </w:p>
+    <w:p>
+      <w:r>
+        <w:t>Salve a tutti, sono De Rosa Davide ed oggi vi parlerò del mio elaborato.</w:t>
       </w:r>
       <w:r>
         <w:t xml:space="preserve"> ???</w:t>
       </w:r>
-      <w:proofErr w:type="gramEnd"/>
     </w:p>
     <w:p/>
     <w:p>
+      <w:pPr>
+        <w:rPr>
+          <w:color w:val="FF0000"/>
+          <w:sz w:val="28"/>
+          <w:szCs w:val="28"/>
+        </w:rPr>
+      </w:pPr>
+      <w:r>
+        <w:rPr>
+          <w:color w:val="FF0000"/>
+          <w:sz w:val="28"/>
+          <w:szCs w:val="28"/>
+        </w:rPr>
+        <w:t xml:space="preserve">SLIDE </w:t>
+      </w:r>
+      <w:r>
+        <w:rPr>
+          <w:color w:val="FF0000"/>
+          <w:sz w:val="28"/>
+          <w:szCs w:val="28"/>
+        </w:rPr>
+        <w:t>2</w:t>
+      </w:r>
+      <w:r>
+        <w:rPr>
+          <w:color w:val="FF0000"/>
+          <w:sz w:val="28"/>
+          <w:szCs w:val="28"/>
+        </w:rPr>
+        <w:t xml:space="preserve"> </w:t>
+      </w:r>
+      <w:r>
+        <w:rPr>
+          <w:color w:val="FF0000"/>
+          <w:sz w:val="28"/>
+          <w:szCs w:val="28"/>
+        </w:rPr>
+        <w:t>CON QUALCHE IMG RAFFIGURANTE SERVERLESS COMPUTING, CON MAGARI LOGO DI AWS E GCP</w:t>
+      </w:r>
+    </w:p>
+    <w:p>
       <w:r>
         <w:t>Negli ultimi anni, il Cloud Computing ha subito un’enorme evoluzione, e una delle sue innovazioni pi</w:t>
       </w:r>
@@ -30,15 +83,7 @@
         <w:t>è</w:t>
       </w:r>
       <w:r>
-        <w:t xml:space="preserve"> l’introduzione del modello </w:t>
-      </w:r>
-      <w:proofErr w:type="spellStart"/>
-      <w:r>
-        <w:t>Serverless</w:t>
-      </w:r>
-      <w:proofErr w:type="spellEnd"/>
-      <w:r>
-        <w:t>. Questa te</w:t>
+        <w:t xml:space="preserve"> l’introduzione del modello Serverless. Questa te</w:t>
       </w:r>
       <w:r>
         <w:t>c</w:t>
@@ -55,24 +100,80 @@
     </w:p>
     <w:p>
       <w:r>
-        <w:t xml:space="preserve">I principali fornitori di servizi Cloud, come Amazon Web Services (AWS) e Google Cloud (GCP), hanno sviluppato soluzioni </w:t>
-      </w:r>
-      <w:proofErr w:type="spellStart"/>
-      <w:r>
-        <w:t>serverless</w:t>
-      </w:r>
-      <w:proofErr w:type="spellEnd"/>
-      <w:r>
-        <w:t xml:space="preserve"> ampiamente utilizzate nel settore accademico ed industriale, portando ad una rapida diffusione di questo modello.</w:t>
+        <w:t xml:space="preserve">I principali fornitori di servizi Cloud, come Amazon </w:t>
+      </w:r>
+      <w:r>
+        <w:t xml:space="preserve">con il suo Amazon </w:t>
+      </w:r>
+      <w:r>
+        <w:t xml:space="preserve">Web Services (AWS) e </w:t>
+      </w:r>
+      <w:r>
+        <w:t xml:space="preserve">Google con il suo </w:t>
+      </w:r>
+      <w:r>
+        <w:t>Google Cloud (GCP), hanno sviluppato soluzioni serverless ampiamente utilizzate nel settore accademico ed industriale, portando ad una rapida diffusione di questo modello.</w:t>
       </w:r>
     </w:p>
     <w:p/>
     <w:p>
-      <w:r>
-        <w:t>L’obiettivo principale di quest</w:t>
-      </w:r>
-      <w:r>
-        <w:t>o elaborato è</w:t>
+      <w:pPr>
+        <w:rPr>
+          <w:color w:val="FF0000"/>
+          <w:sz w:val="28"/>
+          <w:szCs w:val="28"/>
+        </w:rPr>
+      </w:pPr>
+      <w:r>
+        <w:rPr>
+          <w:color w:val="FF0000"/>
+          <w:sz w:val="28"/>
+          <w:szCs w:val="28"/>
+        </w:rPr>
+        <w:t xml:space="preserve">SLIDE </w:t>
+      </w:r>
+      <w:r>
+        <w:rPr>
+          <w:color w:val="FF0000"/>
+          <w:sz w:val="28"/>
+          <w:szCs w:val="28"/>
+        </w:rPr>
+        <w:t>3</w:t>
+      </w:r>
+      <w:r>
+        <w:rPr>
+          <w:color w:val="FF0000"/>
+          <w:sz w:val="28"/>
+          <w:szCs w:val="28"/>
+        </w:rPr>
+        <w:t xml:space="preserve"> </w:t>
+      </w:r>
+      <w:r>
+        <w:rPr>
+          <w:color w:val="FF0000"/>
+          <w:sz w:val="28"/>
+          <w:szCs w:val="28"/>
+        </w:rPr>
+        <w:t xml:space="preserve">CON QUALCHE IMG RAFFIGURANTE </w:t>
+      </w:r>
+      <w:r>
+        <w:rPr>
+          <w:color w:val="FF0000"/>
+          <w:sz w:val="28"/>
+          <w:szCs w:val="28"/>
+        </w:rPr>
+        <w:t>LAMBDA CON DYNAMO E GCF CON FIRESTORE</w:t>
+      </w:r>
+    </w:p>
+    <w:p>
+      <w:r>
+        <w:t>L’obiettivo principale d</w:t>
+      </w:r>
+      <w:r>
+        <w:t>ell’</w:t>
+      </w:r>
+      <w:r>
+        <w:t>elaborato è</w:t>
       </w:r>
       <w:r>
         <w:t xml:space="preserve"> quello di condurre un’analisi comparativa tra </w:t>
@@ -81,40 +182,65 @@
         <w:t xml:space="preserve">due delle </w:t>
       </w:r>
       <w:r>
-        <w:t xml:space="preserve">principali piattaforme per l’esecuzione di funzioni </w:t>
-      </w:r>
-      <w:proofErr w:type="spellStart"/>
-      <w:r>
-        <w:t>serverless</w:t>
-      </w:r>
-      <w:proofErr w:type="spellEnd"/>
-      <w:r>
-        <w:t xml:space="preserve">: AWS Lambda e Google Cloud </w:t>
-      </w:r>
-      <w:proofErr w:type="spellStart"/>
-      <w:r>
-        <w:t>Functions</w:t>
-      </w:r>
-      <w:proofErr w:type="spellEnd"/>
-      <w:r>
-        <w:t>.</w:t>
+        <w:t>principali piattaforme per l’esecuzione di funzioni serverless: AWS Lambda e Google Cloud Functions.</w:t>
+      </w:r>
+      <w:r>
+        <w:t xml:space="preserve"> </w:t>
+      </w:r>
+    </w:p>
+    <w:p>
+      <w:r>
+        <w:t>Oltre all’esecuzione di funzioni serverless, si parlerà anche di come la persistenza dei dati si è voluta anch’essa in un modello serverless, parlando delle piattaforme Amazon Dynamo DB e Google Firestore.</w:t>
       </w:r>
     </w:p>
     <w:p/>
     <w:p>
+      <w:pPr>
+        <w:rPr>
+          <w:color w:val="FF0000"/>
+          <w:sz w:val="28"/>
+          <w:szCs w:val="28"/>
+        </w:rPr>
+      </w:pPr>
+      <w:r>
+        <w:rPr>
+          <w:color w:val="FF0000"/>
+          <w:sz w:val="28"/>
+          <w:szCs w:val="28"/>
+        </w:rPr>
+        <w:t xml:space="preserve">SLIDE </w:t>
+      </w:r>
+      <w:r>
+        <w:rPr>
+          <w:color w:val="FF0000"/>
+          <w:sz w:val="28"/>
+          <w:szCs w:val="28"/>
+        </w:rPr>
+        <w:t>4</w:t>
+      </w:r>
+      <w:r>
+        <w:rPr>
+          <w:color w:val="FF0000"/>
+          <w:sz w:val="28"/>
+          <w:szCs w:val="28"/>
+        </w:rPr>
+        <w:t xml:space="preserve"> </w:t>
+      </w:r>
+      <w:r>
+        <w:rPr>
+          <w:color w:val="FF0000"/>
+          <w:sz w:val="28"/>
+          <w:szCs w:val="28"/>
+        </w:rPr>
+        <w:t>QUALCHE IMG SU SERVERLESS, ELENCO PUNTATO CON LE CARATTERISTICHE</w:t>
+      </w:r>
+    </w:p>
+    <w:p>
       <w:r>
         <w:t>Partendo dalle basi, i</w:t>
       </w:r>
       <w:r>
-        <w:t xml:space="preserve">l </w:t>
-      </w:r>
-      <w:proofErr w:type="spellStart"/>
-      <w:r>
-        <w:t>Serverless</w:t>
-      </w:r>
-      <w:proofErr w:type="spellEnd"/>
-      <w:r>
-        <w:t xml:space="preserve"> Computing </w:t>
+        <w:t xml:space="preserve">l Serverless Computing </w:t>
       </w:r>
       <w:r>
         <w:t>è</w:t>
@@ -156,15 +282,7 @@
         <w:t>ò</w:t>
       </w:r>
       <w:r>
-        <w:t xml:space="preserve"> essere considerato </w:t>
-      </w:r>
-      <w:proofErr w:type="spellStart"/>
-      <w:r>
-        <w:t>serverless</w:t>
-      </w:r>
-      <w:proofErr w:type="spellEnd"/>
-      <w:r>
-        <w:t xml:space="preserve"> se presenta le seguenti caratteristiche</w:t>
+        <w:t xml:space="preserve"> essere considerato serverless se presenta le seguenti caratteristiche</w:t>
       </w:r>
       <w:r>
         <w:t>:</w:t>
@@ -198,29 +316,13 @@
         <w:t>à</w:t>
       </w:r>
       <w:r>
-        <w:t xml:space="preserve"> di adattarsi automaticamente alle variazioni del carico di lavoro, scalando sia orizzontalmente che verticalmente. Un’applicazione </w:t>
-      </w:r>
-      <w:proofErr w:type="spellStart"/>
-      <w:r>
-        <w:t>serverless</w:t>
-      </w:r>
-      <w:proofErr w:type="spellEnd"/>
-      <w:r>
-        <w:t xml:space="preserve"> pu</w:t>
+        <w:t xml:space="preserve"> di adattarsi automaticamente alle variazioni del carico di lavoro, scalando sia orizzontalmente che verticalmente. Un’applicazione serverless pu</w:t>
       </w:r>
       <w:r>
         <w:t>ò</w:t>
       </w:r>
       <w:r>
-        <w:t xml:space="preserve"> ridurre il numero di istanze fino a zero, introducendo il concetto di </w:t>
-      </w:r>
-      <w:proofErr w:type="spellStart"/>
-      <w:r>
-        <w:t>cold</w:t>
-      </w:r>
-      <w:proofErr w:type="spellEnd"/>
-      <w:r>
-        <w:t xml:space="preserve"> startup, che pu</w:t>
+        <w:t xml:space="preserve"> ridurre il numero di istanze fino a zero, introducendo il concetto di cold startup, che pu</w:t>
       </w:r>
       <w:r>
         <w:t>ò</w:t>
@@ -267,27 +369,10 @@
           <w:b/>
           <w:bCs/>
         </w:rPr>
-        <w:t>Event-</w:t>
-      </w:r>
-      <w:proofErr w:type="spellStart"/>
-      <w:r>
-        <w:rPr>
-          <w:b/>
-          <w:bCs/>
-        </w:rPr>
-        <w:t>driven</w:t>
-      </w:r>
-      <w:proofErr w:type="spellEnd"/>
-      <w:r>
-        <w:t xml:space="preserve">. Le applicazioni </w:t>
-      </w:r>
-      <w:proofErr w:type="spellStart"/>
-      <w:r>
-        <w:t>serverless</w:t>
-      </w:r>
-      <w:proofErr w:type="spellEnd"/>
-      <w:r>
-        <w:t xml:space="preserve"> si attivano in risposta a eventi, come richieste HTTP, aggiornamenti di code di messaggi o nuove scritture su servizi di storage. Tramite l’associazione di trigger e regole agli eventi, il sistema</w:t>
+        <w:t>Event-driven</w:t>
+      </w:r>
+      <w:r>
+        <w:t>. Le applicazioni serverless si attivano in risposta a eventi, come richieste HTTP, aggiornamenti di code di messaggi o nuove scritture su servizi di storage. Tramite l’associazione di trigger e regole agli eventi, il sistema</w:t>
       </w:r>
       <w:r>
         <w:t xml:space="preserve"> è</w:t>
@@ -312,25 +397,13 @@
         <w:t>Sviluppo trasparente</w:t>
       </w:r>
       <w:r>
-        <w:t xml:space="preserve">. Gli sviluppatori non devono </w:t>
-      </w:r>
-      <w:r>
-        <w:t>più</w:t>
-      </w:r>
-      <w:r>
-        <w:t xml:space="preserve"> preoccuparsi della gestione delle risorse fisiche o dell’ambiente di esecuzione, </w:t>
-      </w:r>
-      <w:r>
-        <w:t>poiché</w:t>
+        <w:t>. Gli sviluppatori non devono più preoccuparsi della gestione delle risorse fisiche o dell’ambiente di esecuzione, poiché</w:t>
       </w:r>
       <w:r>
         <w:t xml:space="preserve"> queste r</w:t>
       </w:r>
       <w:r>
-        <w:t>esponsabilità</w:t>
-      </w:r>
-      <w:r>
-        <w:t xml:space="preserve"> sono delegate ai provider cloud.</w:t>
+        <w:t>esponsabilità sono delegate ai provider cloud.</w:t>
       </w:r>
     </w:p>
     <w:p>
@@ -346,30 +419,11 @@
           <w:b/>
           <w:bCs/>
         </w:rPr>
+        <w:lastRenderedPageBreak/>
         <w:t>Pagamento in base al consumo</w:t>
       </w:r>
       <w:r>
-        <w:t xml:space="preserve">. Il </w:t>
-      </w:r>
-      <w:proofErr w:type="spellStart"/>
-      <w:r>
-        <w:t>serverless</w:t>
-      </w:r>
-      <w:proofErr w:type="spellEnd"/>
-      <w:r>
-        <w:t xml:space="preserve"> trasforma il costo della </w:t>
-      </w:r>
-      <w:r>
-        <w:t>capacità</w:t>
-      </w:r>
-      <w:r>
-        <w:t xml:space="preserve"> di calcolo da una spesa di capitale a una spesa operativa, eliminando la </w:t>
-      </w:r>
-      <w:r>
-        <w:t>necessità</w:t>
-      </w:r>
-      <w:r>
-        <w:t xml:space="preserve"> per gli utenti di acquistare server dedicati per i picchi di carico. Il modello permette di pagare solo per le risorse effettivamente utilizzate.</w:t>
+        <w:t>. Il serverless trasforma il costo della capacità di calcolo da una spesa di capitale a una spesa operativa, eliminando la necessità per gli utenti di acquistare server dedicati per i picchi di carico. Il modello permette di pagare solo per le risorse effettivamente utilizzate.</w:t>
       </w:r>
     </w:p>
     <w:p>
@@ -390,27 +444,39 @@
       <w:r>
         <w:t xml:space="preserve"> </w:t>
       </w:r>
-      <w:proofErr w:type="spellStart"/>
-      <w:r>
-        <w:t>serverless</w:t>
-      </w:r>
-      <w:proofErr w:type="spellEnd"/>
-      <w:r>
-        <w:t>.</w:t>
+      <w:r>
+        <w:t>serverless.</w:t>
       </w:r>
     </w:p>
     <w:p/>
     <w:p>
-      <w:r>
-        <w:t xml:space="preserve">Al momento non esiste una vera e propria definizione ufficiale di </w:t>
-      </w:r>
-      <w:proofErr w:type="spellStart"/>
-      <w:r>
-        <w:t>serverless</w:t>
-      </w:r>
-      <w:proofErr w:type="spellEnd"/>
-      <w:r>
-        <w:t xml:space="preserve"> computing. </w:t>
+      <w:pPr>
+        <w:rPr>
+          <w:color w:val="FF0000"/>
+          <w:sz w:val="28"/>
+          <w:szCs w:val="28"/>
+        </w:rPr>
+      </w:pPr>
+      <w:r>
+        <w:rPr>
+          <w:color w:val="FF0000"/>
+          <w:sz w:val="28"/>
+          <w:szCs w:val="28"/>
+        </w:rPr>
+        <w:t xml:space="preserve">SLIDE </w:t>
+      </w:r>
+      <w:r>
+        <w:rPr>
+          <w:color w:val="FF0000"/>
+          <w:sz w:val="28"/>
+          <w:szCs w:val="28"/>
+        </w:rPr>
+        <w:t>5 CON FOTO DI QUESTI TRE CONCETTI E DEFINIZIONI SOTTO FORMA DI ELENCO PUNTATO</w:t>
+      </w:r>
+    </w:p>
+    <w:p>
+      <w:r>
+        <w:t xml:space="preserve">Al momento non esiste una vera e propria definizione ufficiale di serverless computing. </w:t>
       </w:r>
       <w:r>
         <w:t>Tuttavia,</w:t>
@@ -461,7 +527,6 @@
         </w:rPr>
         <w:t xml:space="preserve"> = </w:t>
       </w:r>
-      <w:proofErr w:type="spellStart"/>
       <w:r>
         <w:rPr>
           <w:b/>
@@ -470,7 +535,6 @@
         </w:rPr>
         <w:t>FaaS</w:t>
       </w:r>
-      <w:proofErr w:type="spellEnd"/>
       <w:r>
         <w:rPr>
           <w:lang w:val="en-US"/>
@@ -492,71 +556,7 @@
         <w:t xml:space="preserve"> (Backend-as- a-Service). </w:t>
       </w:r>
       <w:r>
-        <w:t xml:space="preserve">Esiste un malinteso comune secondo cui il termine </w:t>
-      </w:r>
-      <w:proofErr w:type="spellStart"/>
-      <w:r>
-        <w:t>serverless</w:t>
-      </w:r>
-      <w:proofErr w:type="spellEnd"/>
-      <w:r>
-        <w:t xml:space="preserve"> </w:t>
-      </w:r>
-      <w:r>
-        <w:t>può</w:t>
-      </w:r>
-      <w:r>
-        <w:t xml:space="preserve"> essere usato in modo intercambiabile con </w:t>
-      </w:r>
-      <w:proofErr w:type="spellStart"/>
-      <w:r>
-        <w:t>FaaS</w:t>
-      </w:r>
-      <w:proofErr w:type="spellEnd"/>
-      <w:r>
-        <w:t xml:space="preserve">. In </w:t>
-      </w:r>
-      <w:r>
-        <w:t>realtà</w:t>
-      </w:r>
-      <w:r>
-        <w:t xml:space="preserve">, entrambi sono elementi </w:t>
-      </w:r>
-      <w:r>
-        <w:lastRenderedPageBreak/>
-        <w:t xml:space="preserve">fondamentali per il </w:t>
-      </w:r>
-      <w:proofErr w:type="spellStart"/>
-      <w:r>
-        <w:t>serverless</w:t>
-      </w:r>
-      <w:proofErr w:type="spellEnd"/>
-      <w:r>
-        <w:t xml:space="preserve"> computing. Il modello </w:t>
-      </w:r>
-      <w:proofErr w:type="spellStart"/>
-      <w:r>
-        <w:t>FaaS</w:t>
-      </w:r>
-      <w:proofErr w:type="spellEnd"/>
-      <w:r>
-        <w:t xml:space="preserve"> permette l’isolamento e l’invocazione delle singole funzioni, mentre il modello </w:t>
-      </w:r>
-      <w:proofErr w:type="spellStart"/>
-      <w:r>
-        <w:t>BaaS</w:t>
-      </w:r>
-      <w:proofErr w:type="spellEnd"/>
-      <w:r>
-        <w:t xml:space="preserve"> fornisce il supporto </w:t>
-      </w:r>
-      <w:proofErr w:type="spellStart"/>
-      <w:r>
-        <w:t>backend</w:t>
-      </w:r>
-      <w:proofErr w:type="spellEnd"/>
-      <w:r>
-        <w:t xml:space="preserve"> necessario per i servizi online.</w:t>
+        <w:t>Esiste un malinteso comune secondo cui il termine serverless può essere usato in modo intercambiabile con FaaS. In realtà, entrambi sono elementi fondamentali per il serverless computing. Il modello FaaS permette l’isolamento e l’invocazione delle singole funzioni, mentre il modello BaaS fornisce il supporto backend necessario per i servizi online.</w:t>
       </w:r>
     </w:p>
     <w:p>
@@ -570,7 +570,6 @@
       <w:r>
         <w:t xml:space="preserve">Nel modello </w:t>
       </w:r>
-      <w:proofErr w:type="spellStart"/>
       <w:r>
         <w:rPr>
           <w:b/>
@@ -578,7 +577,6 @@
         </w:rPr>
         <w:t>FaaS</w:t>
       </w:r>
-      <w:proofErr w:type="spellEnd"/>
       <w:r>
         <w:t xml:space="preserve"> - noto anche come paradigma </w:t>
       </w:r>
@@ -601,78 +599,89 @@
           <w:numId w:val="1"/>
         </w:numPr>
       </w:pPr>
-      <w:proofErr w:type="spellStart"/>
       <w:r>
         <w:rPr>
           <w:b/>
           <w:bCs/>
         </w:rPr>
-        <w:t>BaaS</w:t>
-      </w:r>
-      <w:proofErr w:type="spellEnd"/>
-      <w:r>
-        <w:rPr>
-          <w:b/>
-          <w:bCs/>
-        </w:rPr>
-        <w:t xml:space="preserve"> </w:t>
-      </w:r>
-      <w:r>
-        <w:t xml:space="preserve">rappresenta un insieme di servizi essenziali su cui si basano le applicazioni. Alcuni esempi includono lo storage, i servizi di notifica dei messaggi e gli strumenti per il </w:t>
-      </w:r>
-      <w:proofErr w:type="spellStart"/>
-      <w:r>
-        <w:t>DevOps</w:t>
-      </w:r>
-      <w:proofErr w:type="spellEnd"/>
-      <w:r>
-        <w:t>.</w:t>
+        <w:t xml:space="preserve">BaaS </w:t>
+      </w:r>
+      <w:r>
+        <w:t>rappresenta un insieme di servizi essenziali su cui si basano le applicazioni. Alcuni esempi includono lo storage, i servizi di notifica dei messaggi e gli strumenti per il DevOps.</w:t>
       </w:r>
     </w:p>
     <w:p/>
     <w:p>
       <w:r>
-        <w:t xml:space="preserve">In sintesi, </w:t>
-      </w:r>
-      <w:proofErr w:type="spellStart"/>
-      <w:r>
-        <w:t>serverless</w:t>
-      </w:r>
-      <w:proofErr w:type="spellEnd"/>
-      <w:r>
-        <w:t xml:space="preserve"> computing combina sia il modello </w:t>
-      </w:r>
-      <w:proofErr w:type="spellStart"/>
-      <w:r>
-        <w:t>FaaS</w:t>
-      </w:r>
-      <w:proofErr w:type="spellEnd"/>
-      <w:r>
-        <w:t xml:space="preserve"> che quello </w:t>
-      </w:r>
-      <w:proofErr w:type="spellStart"/>
-      <w:r>
-        <w:t>BaaS</w:t>
-      </w:r>
-      <w:proofErr w:type="spellEnd"/>
-      <w:r>
-        <w:t xml:space="preserve">, fornendo una struttura versatile per lo sviluppo e l’esecuzione di applicazioni senza la </w:t>
-      </w:r>
-      <w:r>
-        <w:t>necessità</w:t>
-      </w:r>
-      <w:r>
-        <w:t xml:space="preserve"> di gestire direttamente l’infrastruttura sottostante.</w:t>
+        <w:t>In sintesi, serverless computing combina sia il modello FaaS che quello BaaS, fornendo una struttura versatile per lo sviluppo e l’esecuzione di applicazioni senza la necessità di gestire direttamente l’infrastruttura sottostante.</w:t>
       </w:r>
     </w:p>
     <w:p/>
     <w:p>
+      <w:pPr>
+        <w:rPr>
+          <w:color w:val="FF0000"/>
+          <w:sz w:val="28"/>
+          <w:szCs w:val="28"/>
+        </w:rPr>
+      </w:pPr>
+      <w:r>
+        <w:rPr>
+          <w:color w:val="FF0000"/>
+          <w:sz w:val="28"/>
+          <w:szCs w:val="28"/>
+        </w:rPr>
+        <w:t xml:space="preserve">SLIDE </w:t>
+      </w:r>
+      <w:r>
+        <w:rPr>
+          <w:color w:val="FF0000"/>
+          <w:sz w:val="28"/>
+          <w:szCs w:val="28"/>
+        </w:rPr>
+        <w:t>6</w:t>
+      </w:r>
+    </w:p>
+    <w:p>
       <w:r>
         <w:t>DECIDERE SE METTERE ESEMPIO DI API</w:t>
       </w:r>
     </w:p>
     <w:p/>
     <w:p>
+      <w:pPr>
+        <w:rPr>
+          <w:color w:val="FF0000"/>
+          <w:sz w:val="28"/>
+          <w:szCs w:val="28"/>
+        </w:rPr>
+      </w:pPr>
+      <w:r>
+        <w:rPr>
+          <w:color w:val="FF0000"/>
+          <w:sz w:val="28"/>
+          <w:szCs w:val="28"/>
+        </w:rPr>
+        <w:t xml:space="preserve">SLIDE </w:t>
+      </w:r>
+      <w:r>
+        <w:rPr>
+          <w:color w:val="FF0000"/>
+          <w:sz w:val="28"/>
+          <w:szCs w:val="28"/>
+        </w:rPr>
+        <w:t xml:space="preserve">7 </w:t>
+      </w:r>
+      <w:r>
+        <w:rPr>
+          <w:color w:val="FF0000"/>
+          <w:sz w:val="28"/>
+          <w:szCs w:val="28"/>
+        </w:rPr>
+        <w:t>PARLARE DI FUNZIONI SERVERLESS CON QUALCHE IMG E RIFERIMENTO ALLE PIATTAFORME</w:t>
+      </w:r>
+    </w:p>
+    <w:p>
       <w:r>
         <w:t>Le grandi aziende tecnologiche come Amazon, Google e Microsoft offrono piattafo</w:t>
       </w:r>
@@ -680,67 +689,19 @@
         <w:t>r</w:t>
       </w:r>
       <w:r>
-        <w:t xml:space="preserve">me </w:t>
-      </w:r>
-      <w:proofErr w:type="spellStart"/>
-      <w:r>
-        <w:t>serverless</w:t>
-      </w:r>
-      <w:proofErr w:type="spellEnd"/>
-      <w:r>
-        <w:t xml:space="preserve"> sotto diversi marchi. Sebbene i dettagli dei servizi possano variare, il principio fondamentale </w:t>
+        <w:t xml:space="preserve">me serverless sotto diversi marchi. Sebbene i dettagli dei servizi possano variare, il principio fondamentale </w:t>
       </w:r>
       <w:r>
         <w:t>è</w:t>
       </w:r>
       <w:r>
-        <w:t xml:space="preserve"> lo stesso: con il modello di calcolo a consumo, il </w:t>
-      </w:r>
-      <w:proofErr w:type="spellStart"/>
-      <w:r>
-        <w:t>serverless</w:t>
-      </w:r>
-      <w:proofErr w:type="spellEnd"/>
-      <w:r>
-        <w:t xml:space="preserve"> computing mira a garantire l’</w:t>
-      </w:r>
-      <w:proofErr w:type="spellStart"/>
-      <w:r>
-        <w:t>autoscaling</w:t>
-      </w:r>
-      <w:proofErr w:type="spellEnd"/>
-      <w:r>
-        <w:t xml:space="preserve"> e a offrire servizi di calcolo a costi contenuti.</w:t>
+        <w:t xml:space="preserve"> lo stesso: con il modello di calcolo a consumo, il serverless computing mira a garantire l’autoscaling e a offrire servizi di calcolo a costi contenuti.</w:t>
       </w:r>
     </w:p>
     <w:p/>
     <w:p>
       <w:r>
-        <w:t xml:space="preserve">Sono state introdotte diverse implementazioni commerciali di successo. Amazon ha lanciato Lambda nel 2014, seguita da Google Cloud </w:t>
-      </w:r>
-      <w:proofErr w:type="spellStart"/>
-      <w:r>
-        <w:t>Functions</w:t>
-      </w:r>
-      <w:proofErr w:type="spellEnd"/>
-      <w:r>
-        <w:t xml:space="preserve">, Microsoft Azure </w:t>
-      </w:r>
-      <w:proofErr w:type="spellStart"/>
-      <w:r>
-        <w:t>Functions</w:t>
-      </w:r>
-      <w:proofErr w:type="spellEnd"/>
-      <w:r>
-        <w:t xml:space="preserve"> e IBM </w:t>
-      </w:r>
-      <w:proofErr w:type="spellStart"/>
-      <w:r>
-        <w:t>OpenWhisk</w:t>
-      </w:r>
-      <w:proofErr w:type="spellEnd"/>
-      <w:r>
-        <w:t xml:space="preserve"> nel 2016.</w:t>
+        <w:t>Sono state introdotte diverse implementazioni commerciali di successo. Amazon ha lanciato Lambda nel 2014, seguita da Google Cloud Functions, Microsoft Azure Functions e IBM OpenWhisk nel 2016.</w:t>
       </w:r>
     </w:p>
     <w:p/>
@@ -752,25 +713,7 @@
         <w:t>i servizi</w:t>
       </w:r>
       <w:r>
-        <w:t xml:space="preserve"> seguono il paradigma della programmazione funzionale: una funzione rappresenta </w:t>
-      </w:r>
-      <w:r>
-        <w:t>un’unità</w:t>
-      </w:r>
-      <w:r>
-        <w:t xml:space="preserve"> di software che </w:t>
-      </w:r>
-      <w:r>
-        <w:t>può</w:t>
-      </w:r>
-      <w:r>
-        <w:t xml:space="preserve"> essere distribuita </w:t>
-      </w:r>
-      <w:r>
-        <w:t>sull’infrastruttura</w:t>
-      </w:r>
-      <w:r>
-        <w:t xml:space="preserve"> cloud del provider ed eseguire un’unica operazione in risposta a un evento esterno. Le funzioni</w:t>
+        <w:t xml:space="preserve"> seguono il paradigma della programmazione funzionale: una funzione rappresenta un’unità di software che può essere distribuita sull’infrastruttura cloud del provider ed eseguire un’unica operazione in risposta a un evento esterno. Le funzioni</w:t>
       </w:r>
       <w:r>
         <w:t xml:space="preserve"> in questione</w:t>
@@ -803,29 +746,76 @@
         </w:numPr>
       </w:pPr>
       <w:r>
+        <w:lastRenderedPageBreak/>
         <w:t>una richiesta diretta da parte dell’applicazione tramite HTTP o chiamate API del cloud</w:t>
       </w:r>
     </w:p>
     <w:p/>
     <w:p>
+      <w:pPr>
+        <w:rPr>
+          <w:color w:val="FF0000"/>
+          <w:sz w:val="28"/>
+          <w:szCs w:val="28"/>
+        </w:rPr>
+      </w:pPr>
+      <w:r>
+        <w:rPr>
+          <w:color w:val="FF0000"/>
+          <w:sz w:val="28"/>
+          <w:szCs w:val="28"/>
+        </w:rPr>
+        <w:t xml:space="preserve">SLIDE </w:t>
+      </w:r>
+      <w:r>
+        <w:rPr>
+          <w:color w:val="FF0000"/>
+          <w:sz w:val="28"/>
+          <w:szCs w:val="28"/>
+        </w:rPr>
+        <w:t xml:space="preserve">8 FOTO LOGO LAMBDA </w:t>
+      </w:r>
+      <w:r>
+        <w:rPr>
+          <w:color w:val="FF0000"/>
+          <w:sz w:val="28"/>
+          <w:szCs w:val="28"/>
+        </w:rPr>
+        <w:t xml:space="preserve">- </w:t>
+      </w:r>
+      <w:r>
+        <w:rPr>
+          <w:color w:val="FF0000"/>
+          <w:sz w:val="28"/>
+          <w:szCs w:val="28"/>
+        </w:rPr>
+        <w:t>GCF</w:t>
+      </w:r>
+      <w:r>
+        <w:rPr>
+          <w:color w:val="FF0000"/>
+          <w:sz w:val="28"/>
+          <w:szCs w:val="28"/>
+        </w:rPr>
+        <w:t xml:space="preserve"> </w:t>
+      </w:r>
+      <w:r>
+        <w:rPr>
+          <w:color w:val="FF0000"/>
+          <w:sz w:val="28"/>
+          <w:szCs w:val="28"/>
+        </w:rPr>
+        <w:t>+ QUALCHE INFO IN ELENCO PUNTATO</w:t>
+      </w:r>
+    </w:p>
+    <w:p>
       <w:r>
         <w:t>LAMBDA</w:t>
       </w:r>
     </w:p>
     <w:p>
       <w:r>
-        <w:t xml:space="preserve">Uno dei primi servizi di </w:t>
-      </w:r>
-      <w:proofErr w:type="spellStart"/>
-      <w:r>
-        <w:t>serverless</w:t>
-      </w:r>
-      <w:proofErr w:type="spellEnd"/>
-      <w:r>
-        <w:t xml:space="preserve"> computing </w:t>
-      </w:r>
-      <w:r>
-        <w:t xml:space="preserve">è </w:t>
+        <w:t xml:space="preserve">Uno dei primi servizi di serverless computing è </w:t>
       </w:r>
       <w:r>
         <w:rPr>
@@ -835,50 +825,13 @@
         <w:t>AWS Lambda</w:t>
       </w:r>
       <w:r>
-        <w:t xml:space="preserve">, che permette di eseguire funzioni </w:t>
-      </w:r>
-      <w:proofErr w:type="spellStart"/>
-      <w:r>
-        <w:t>stateless</w:t>
-      </w:r>
-      <w:proofErr w:type="spellEnd"/>
-      <w:r>
-        <w:t xml:space="preserve"> scritte in uno dei linguaggi di programmazione supportati (come Node.js, Java, C# e Python) in risposta a eventi, su larga scala, con la </w:t>
-      </w:r>
-      <w:r>
-        <w:t>possibilità</w:t>
-      </w:r>
-      <w:r>
-        <w:t xml:space="preserve"> di gestire fino a 3000 invocazioni in parallelo.</w:t>
+        <w:t>, che permette di eseguire funzioni stateless scritte in uno dei linguaggi di programmazione supportati (come Node.js, Java, C# e Python) in risposta a eventi, su larga scala, con la possibilità di gestire fino a 3000 invocazioni in parallelo.</w:t>
       </w:r>
     </w:p>
     <w:p/>
     <w:p>
       <w:r>
-        <w:t xml:space="preserve">Diversamente dai tradizionali servizi Cloud IaaS, AWS Lambda elimina la </w:t>
-      </w:r>
-      <w:r>
-        <w:t>necessità</w:t>
-      </w:r>
-      <w:r>
-        <w:t xml:space="preserve"> per gli utenti di gestire direttamente i server, offrendo </w:t>
-      </w:r>
-      <w:r>
-        <w:t>un’elasticità</w:t>
-      </w:r>
-      <w:r>
-        <w:t xml:space="preserve"> automatica gestita dalla piattaforma. Le funzioni Lambda sono progettate per essere </w:t>
-      </w:r>
-      <w:proofErr w:type="spellStart"/>
-      <w:r>
-        <w:t>stateless</w:t>
-      </w:r>
-      <w:proofErr w:type="spellEnd"/>
-      <w:r>
-        <w:t>, ovvero non dipendono dall’infrastruttura sottostante</w:t>
-      </w:r>
-      <w:r>
-        <w:t>.</w:t>
+        <w:t>Diversamente dai tradizionali servizi Cloud IaaS, AWS Lambda elimina la necessità per gli utenti di gestire direttamente i server, offrendo un’elasticità automatica gestita dalla piattaforma. Le funzioni Lambda sono progettate per essere stateless, ovvero non dipendono dall’infrastruttura sottostante.</w:t>
       </w:r>
     </w:p>
     <w:p/>
@@ -889,94 +842,106 @@
     </w:p>
     <w:p>
       <w:r>
-        <w:t xml:space="preserve">Pensata principalmente per i servizi di Google Cloud, Google evidenzia diversi casi d’uso specifici per Google Cloud </w:t>
-      </w:r>
-      <w:proofErr w:type="spellStart"/>
-      <w:r>
-        <w:t>Functions</w:t>
-      </w:r>
-      <w:proofErr w:type="spellEnd"/>
-      <w:r>
-        <w:t xml:space="preserve">, come </w:t>
-      </w:r>
-      <w:proofErr w:type="spellStart"/>
-      <w:r>
-        <w:t>backend</w:t>
-      </w:r>
-      <w:proofErr w:type="spellEnd"/>
-      <w:r>
-        <w:t xml:space="preserve"> per applicazioni mobili, sviluppo di API e microservizi, elaborazione dati, </w:t>
-      </w:r>
-      <w:proofErr w:type="spellStart"/>
-      <w:r>
-        <w:t>webhook</w:t>
-      </w:r>
-      <w:proofErr w:type="spellEnd"/>
-      <w:r>
-        <w:t xml:space="preserve"> (per rispondere a trigger di terze parti) e applicazioni IoT.</w:t>
-      </w:r>
-      <w:r>
-        <w:t xml:space="preserve"> </w:t>
-      </w:r>
-      <w:r>
-        <w:t xml:space="preserve">Come per le Lambda </w:t>
-      </w:r>
-      <w:proofErr w:type="spellStart"/>
-      <w:r>
-        <w:t>Function</w:t>
-      </w:r>
-      <w:proofErr w:type="spellEnd"/>
-      <w:r>
-        <w:t xml:space="preserve">, viene eliminata la </w:t>
-      </w:r>
-      <w:r>
-        <w:t>necessità</w:t>
-      </w:r>
-      <w:r>
-        <w:t xml:space="preserve"> per gli utenti di </w:t>
-      </w:r>
-      <w:r>
-        <w:lastRenderedPageBreak/>
-        <w:t>gestire direttamente i server, delegando la gestione dell’infrastruttura sottostante alla piattaforma.</w:t>
+        <w:t>Pensata principalmente per i servizi di Google Cloud, Google evidenzia diversi casi d’uso specifici per Google Cloud Functions, come backend per applicazioni mobili, sviluppo di API e microservizi, elaborazione dati, webhook (per rispondere a trigger di terze parti) e applicazioni IoT. Come per le Lambda Function, viene eliminata la necessità per gli utenti di gestire direttamente i server, delegando la gestione dell’infrastruttura sottostante alla piattaforma.</w:t>
       </w:r>
     </w:p>
     <w:p/>
     <w:p>
+      <w:pPr>
+        <w:rPr>
+          <w:color w:val="FF0000"/>
+          <w:sz w:val="28"/>
+          <w:szCs w:val="28"/>
+        </w:rPr>
+      </w:pPr>
+      <w:r>
+        <w:rPr>
+          <w:color w:val="FF0000"/>
+          <w:sz w:val="28"/>
+          <w:szCs w:val="28"/>
+        </w:rPr>
+        <w:t xml:space="preserve">SLIDE </w:t>
+      </w:r>
+      <w:r>
+        <w:rPr>
+          <w:color w:val="FF0000"/>
+          <w:sz w:val="28"/>
+          <w:szCs w:val="28"/>
+        </w:rPr>
+        <w:t>9</w:t>
+      </w:r>
+      <w:r>
+        <w:rPr>
+          <w:color w:val="FF0000"/>
+          <w:sz w:val="28"/>
+          <w:szCs w:val="28"/>
+        </w:rPr>
+        <w:t xml:space="preserve"> INTRODUZIONE AI DB SERVERLESS, CON RICHIAMI TEORICI GENERALI SULLE DUE PIATTAFORME E IMG PIATTAFORME</w:t>
+      </w:r>
+    </w:p>
+    <w:p>
       <w:r>
         <w:t>CAPIRE COME GESTIRE LA SEZIONE SUI DB, FORSE RIASSUNTO DELLE DUE</w:t>
       </w:r>
     </w:p>
     <w:p/>
     <w:p>
+      <w:pPr>
+        <w:rPr>
+          <w:color w:val="FF0000"/>
+          <w:sz w:val="28"/>
+          <w:szCs w:val="28"/>
+        </w:rPr>
+      </w:pPr>
+      <w:r>
+        <w:rPr>
+          <w:color w:val="FF0000"/>
+          <w:sz w:val="28"/>
+          <w:szCs w:val="28"/>
+        </w:rPr>
+        <w:t xml:space="preserve">SLIDE </w:t>
+      </w:r>
+      <w:r>
+        <w:rPr>
+          <w:color w:val="FF0000"/>
+          <w:sz w:val="28"/>
+          <w:szCs w:val="28"/>
+        </w:rPr>
+        <w:t>1</w:t>
+      </w:r>
+      <w:r>
+        <w:rPr>
+          <w:color w:val="FF0000"/>
+          <w:sz w:val="28"/>
+          <w:szCs w:val="28"/>
+        </w:rPr>
+        <w:t>0</w:t>
+      </w:r>
+      <w:r>
+        <w:rPr>
+          <w:color w:val="FF0000"/>
+          <w:sz w:val="28"/>
+          <w:szCs w:val="28"/>
+        </w:rPr>
+        <w:t xml:space="preserve"> SPIEGAZIONE DELLE DUE POSSIBILI ARCHITETTURE</w:t>
+      </w:r>
+      <w:r>
+        <w:rPr>
+          <w:color w:val="FF0000"/>
+          <w:sz w:val="28"/>
+          <w:szCs w:val="28"/>
+        </w:rPr>
+        <w:t xml:space="preserve"> CON ELENCO PUNTATO</w:t>
+      </w:r>
+    </w:p>
+    <w:p>
       <w:r>
         <w:t>ARCHITETTURA API</w:t>
       </w:r>
     </w:p>
     <w:p>
       <w:r>
-        <w:t xml:space="preserve">Nel mondo delle funzioni </w:t>
-      </w:r>
-      <w:proofErr w:type="spellStart"/>
-      <w:r>
-        <w:t>serverless</w:t>
-      </w:r>
-      <w:proofErr w:type="spellEnd"/>
-      <w:r>
-        <w:t xml:space="preserve"> esistono molti pattern architetturali utili per la scrittura di codice pulito, efficiente e sicuro. </w:t>
-      </w:r>
-      <w:r>
-        <w:t xml:space="preserve">Due approcci utilizzati per la scrittura di funzioni </w:t>
-      </w:r>
-      <w:proofErr w:type="spellStart"/>
-      <w:r>
-        <w:t>serverless</w:t>
-      </w:r>
-      <w:proofErr w:type="spellEnd"/>
-      <w:r>
-        <w:t xml:space="preserve"> </w:t>
-      </w:r>
-      <w:r>
-        <w:t>possono essere definiti come:</w:t>
+        <w:t>Nel mondo delle funzioni serverless esistono molti pattern architetturali utili per la scrittura di codice pulito, efficiente e sicuro. Due approcci utilizzati per la scrittura di funzioni serverless possono essere definiti come:</w:t>
       </w:r>
     </w:p>
     <w:p>
@@ -1005,6 +970,55 @@
     </w:p>
     <w:p/>
     <w:p>
+      <w:pPr>
+        <w:rPr>
+          <w:color w:val="FF0000"/>
+          <w:sz w:val="28"/>
+          <w:szCs w:val="28"/>
+        </w:rPr>
+      </w:pPr>
+      <w:r>
+        <w:rPr>
+          <w:color w:val="FF0000"/>
+          <w:sz w:val="28"/>
+          <w:szCs w:val="28"/>
+        </w:rPr>
+        <w:t>SLIDE 1</w:t>
+      </w:r>
+      <w:r>
+        <w:rPr>
+          <w:color w:val="FF0000"/>
+          <w:sz w:val="28"/>
+          <w:szCs w:val="28"/>
+        </w:rPr>
+        <w:t>1</w:t>
+      </w:r>
+      <w:r>
+        <w:rPr>
+          <w:color w:val="FF0000"/>
+          <w:sz w:val="28"/>
+          <w:szCs w:val="28"/>
+        </w:rPr>
+        <w:t xml:space="preserve"> </w:t>
+      </w:r>
+      <w:r>
+        <w:rPr>
+          <w:color w:val="FF0000"/>
+          <w:sz w:val="28"/>
+          <w:szCs w:val="28"/>
+        </w:rPr>
+        <w:t>IMPLEMENTAZIONE GRAFICA FATTA CON EXCALIDRAW</w:t>
+      </w:r>
+      <w:r>
+        <w:rPr>
+          <w:color w:val="FF0000"/>
+          <w:sz w:val="28"/>
+          <w:szCs w:val="28"/>
+        </w:rPr>
+        <w:t>, CON ELENCO PUNTATO</w:t>
+      </w:r>
+    </w:p>
+    <w:p>
       <w:r>
         <w:t>FUNZIONE UNICA</w:t>
       </w:r>
@@ -1035,13 +1049,7 @@
         </w:numPr>
       </w:pPr>
       <w:r>
-        <w:t>Tutta la logica relativa al contesto viene raggruppata in un unico luogo, rendendo il codice pi</w:t>
-      </w:r>
-      <w:r>
-        <w:t>ù</w:t>
-      </w:r>
-      <w:r>
-        <w:t xml:space="preserve"> leggibile</w:t>
+        <w:t>Tutta la logica relativa al contesto viene raggruppata in un unico luogo, rendendo il codice più leggibile</w:t>
       </w:r>
     </w:p>
     <w:p>
@@ -1053,13 +1061,7 @@
         </w:numPr>
       </w:pPr>
       <w:r>
-        <w:t xml:space="preserve">Il codice </w:t>
-      </w:r>
-      <w:r>
-        <w:t>può</w:t>
-      </w:r>
-      <w:r>
-        <w:t xml:space="preserve"> essere riutilizzato tra le diverse funzioni</w:t>
+        <w:t>Il codice può essere riutilizzato tra le diverse funzioni</w:t>
       </w:r>
     </w:p>
     <w:p>
@@ -1071,13 +1073,7 @@
         </w:numPr>
       </w:pPr>
       <w:r>
-        <w:t xml:space="preserve">Il security footprint </w:t>
-      </w:r>
-      <w:r>
-        <w:t>è</w:t>
-      </w:r>
-      <w:r>
-        <w:t xml:space="preserve"> ridotto, aggiornando un singolo file permette l’aggiornamento di molte funzioni</w:t>
+        <w:t>Il security footprint è ridotto, aggiornando un singolo file permette l’aggiornamento di molte funzioni</w:t>
       </w:r>
     </w:p>
     <w:p/>
@@ -1095,18 +1091,7 @@
         </w:numPr>
       </w:pPr>
       <w:r>
-        <w:t>Difficoltà</w:t>
-      </w:r>
-      <w:r>
-        <w:t xml:space="preserve"> nel capire quando creare una nuova funzione. Ogni byte di codice extra rallenta il tempo di </w:t>
-      </w:r>
-      <w:proofErr w:type="spellStart"/>
-      <w:r>
-        <w:t>cold</w:t>
-      </w:r>
-      <w:proofErr w:type="spellEnd"/>
-      <w:r>
-        <w:t xml:space="preserve"> start della funzione</w:t>
+        <w:t>Difficoltà nel capire quando creare una nuova funzione. Ogni byte di codice extra rallenta il tempo di cold start della funzione</w:t>
       </w:r>
     </w:p>
     <w:p>
@@ -1123,27 +1108,46 @@
     </w:p>
     <w:p/>
     <w:p>
+      <w:pPr>
+        <w:rPr>
+          <w:color w:val="FF0000"/>
+          <w:sz w:val="28"/>
+          <w:szCs w:val="28"/>
+        </w:rPr>
+      </w:pPr>
+      <w:r>
+        <w:rPr>
+          <w:color w:val="FF0000"/>
+          <w:sz w:val="28"/>
+          <w:szCs w:val="28"/>
+        </w:rPr>
+        <w:t>SLIDE 1</w:t>
+      </w:r>
+      <w:r>
+        <w:rPr>
+          <w:color w:val="FF0000"/>
+          <w:sz w:val="28"/>
+          <w:szCs w:val="28"/>
+        </w:rPr>
+        <w:t>2</w:t>
+      </w:r>
+      <w:r>
+        <w:rPr>
+          <w:color w:val="FF0000"/>
+          <w:sz w:val="28"/>
+          <w:szCs w:val="28"/>
+        </w:rPr>
+        <w:t xml:space="preserve"> IMPLEMENTAZIONE GRAFICA FATTA CON EXCALIDRAW, CON ELENCO PUNTATO</w:t>
+      </w:r>
+    </w:p>
+    <w:p>
       <w:r>
         <w:t>FUNZIONE PER OGNI CHIAMATA</w:t>
       </w:r>
     </w:p>
     <w:p>
       <w:r>
-        <w:t xml:space="preserve">Questo approccio rappresenta la forma </w:t>
-      </w:r>
-      <w:r>
-        <w:t>più</w:t>
-      </w:r>
-      <w:r>
-        <w:t xml:space="preserve"> pura dei pattern </w:t>
-      </w:r>
-      <w:proofErr w:type="spellStart"/>
-      <w:r>
-        <w:t>serverless</w:t>
-      </w:r>
-      <w:proofErr w:type="spellEnd"/>
-      <w:r>
-        <w:t>. Ogni funzione ha un suo file, ed esegue una singola chiamata API.</w:t>
+        <w:t>Questo approccio rappresenta la forma più pura dei pattern serverless. Ogni funzione ha un suo file, ed esegue una singola chiamata API.</w:t>
       </w:r>
     </w:p>
     <w:p/>
@@ -1161,16 +1165,7 @@
         </w:numPr>
       </w:pPr>
       <w:r>
-        <w:t xml:space="preserve">Massima </w:t>
-      </w:r>
-      <w:r>
-        <w:t>riusabilità</w:t>
-      </w:r>
-      <w:r>
-        <w:t xml:space="preserve"> del codice. Ogni funzione ha una singola </w:t>
-      </w:r>
-      <w:r>
-        <w:t>responsabilità</w:t>
+        <w:t>Massima riusabilità del codice. Ogni funzione ha una singola responsabilità</w:t>
       </w:r>
     </w:p>
     <w:p>
@@ -1224,15 +1219,7 @@
         </w:numPr>
       </w:pPr>
       <w:r>
-        <w:t>Approccio funzionante solo per architetture completamente event-</w:t>
-      </w:r>
-      <w:proofErr w:type="spellStart"/>
-      <w:r>
-        <w:t>driven</w:t>
-      </w:r>
-      <w:proofErr w:type="spellEnd"/>
-      <w:r>
-        <w:t>.</w:t>
+        <w:t>Approccio funzionante solo per architetture completamente event-driven.</w:t>
       </w:r>
     </w:p>
     <w:p>
@@ -1260,20 +1247,66 @@
       </w:r>
     </w:p>
     <w:p/>
+    <w:p>
+      <w:pPr>
+        <w:rPr>
+          <w:color w:val="FF0000"/>
+          <w:sz w:val="28"/>
+          <w:szCs w:val="28"/>
+        </w:rPr>
+      </w:pPr>
+      <w:r>
+        <w:rPr>
+          <w:color w:val="FF0000"/>
+          <w:sz w:val="28"/>
+          <w:szCs w:val="28"/>
+        </w:rPr>
+        <w:t>SLIDE 1</w:t>
+      </w:r>
+      <w:r>
+        <w:rPr>
+          <w:color w:val="FF0000"/>
+          <w:sz w:val="28"/>
+          <w:szCs w:val="28"/>
+        </w:rPr>
+        <w:t>3</w:t>
+      </w:r>
+      <w:r>
+        <w:rPr>
+          <w:color w:val="FF0000"/>
+          <w:sz w:val="28"/>
+          <w:szCs w:val="28"/>
+        </w:rPr>
+        <w:t xml:space="preserve"> PRESENTAZIONE CASO STUDIO CON METODI HTTP</w:t>
+      </w:r>
+      <w:r>
+        <w:rPr>
+          <w:color w:val="FF0000"/>
+          <w:sz w:val="28"/>
+          <w:szCs w:val="28"/>
+        </w:rPr>
+        <w:t xml:space="preserve"> STILIZZATI GRAFICAMENTE BENE</w:t>
+      </w:r>
+      <w:r>
+        <w:rPr>
+          <w:color w:val="FF0000"/>
+          <w:sz w:val="28"/>
+          <w:szCs w:val="28"/>
+        </w:rPr>
+        <w:t>, PARLANDO DI CRUD ECC</w:t>
+      </w:r>
+    </w:p>
+    <w:p>
+      <w:r>
+        <w:t>CASO STUDIO</w:t>
+      </w:r>
+    </w:p>
+    <w:p>
+      <w:r>
+        <w:t>Prima di discutere dei risultati ottenuti dalle prove eseguite sulle piattaforme bisogna introdurre la soluzione software utilizzata e descrivere il processo di testing che ci porta ad ottenere tali risultati.</w:t>
+      </w:r>
+    </w:p>
     <w:p/>
-    <w:p/>
-    <w:p>
-      <w:r>
-        <w:lastRenderedPageBreak/>
-        <w:t>CASO STUDIO</w:t>
-      </w:r>
-    </w:p>
-    <w:p>
-      <w:r>
-        <w:t>Prima di discutere dei risultati ottenuti dalle prove eseguite sulle piattaforme bisogna introdurre la soluzione software utilizzata e descrivere il processo di testing che ci porta ad ottenere tali risultati.</w:t>
-      </w:r>
-    </w:p>
-    <w:p/>
     <w:p>
       <w:r>
         <w:t>L’obiettivo della soluzione software proposta</w:t>
@@ -1282,13 +1315,7 @@
         <w:t xml:space="preserve"> è </w:t>
       </w:r>
       <w:r>
-        <w:t xml:space="preserve">quella di fornire </w:t>
-      </w:r>
-      <w:r>
-        <w:t>funzionalità</w:t>
-      </w:r>
-      <w:r>
-        <w:t xml:space="preserve"> CRUD ipotizzando la presenza di un inventario da riempire con dei prodotti. Tutti i dati inerenti all’inventario verranno quindi salvati in un database.</w:t>
+        <w:t>quella di fornire funzionalità CRUD ipotizzando la presenza di un inventario da riempire con dei prodotti. Tutti i dati inerenti all’inventario verranno quindi salvati in un database.</w:t>
       </w:r>
     </w:p>
     <w:p/>
@@ -1346,6 +1373,7 @@
       </w:r>
     </w:p>
     <w:p/>
+    <w:p/>
     <w:p>
       <w:r>
         <w:t>SEZIONE AWS LAMBDA</w:t>
@@ -1354,6 +1382,13 @@
     <w:p>
       <w:r>
         <w:t>CHIEDERE AL PROF COME STRUTTURARE IL TUTTO</w:t>
+      </w:r>
+    </w:p>
+    <w:p/>
+    <w:p/>
+    <w:p>
+      <w:r>
+        <w:t>Chiedere al prof di implicazioni studio, limitazioni dello studio, sviluppi futuri</w:t>
       </w:r>
     </w:p>
     <w:sectPr>

</xml_diff>

<commit_message>
aggiunte robe, non completa
</commit_message>
<xml_diff>
--- a/presentazione/discorso_tesi.docx
+++ b/presentazione/discorso_tesi.docx
@@ -16,15 +16,15 @@
           <w:sz w:val="28"/>
           <w:szCs w:val="28"/>
         </w:rPr>
-        <w:t>SLIDE 1 DI PRESENTAZIONE CON MAGARI UNIBO, TITOLO TESI ECC</w:t>
-      </w:r>
-    </w:p>
-    <w:p>
-      <w:r>
-        <w:t>Salve a tutti, sono De Rosa Davide ed oggi vi parlerò del mio elaborato.</w:t>
-      </w:r>
-      <w:r>
-        <w:t xml:space="preserve"> ???</w:t>
+        <w:t>SLIDE 1</w:t>
+      </w:r>
+    </w:p>
+    <w:p>
+      <w:r>
+        <w:t xml:space="preserve">Salve a tutti, sono De Rosa Davide ed oggi vi parlerò del </w:t>
+      </w:r>
+      <w:r>
+        <w:t>mio lavoro di tesi. ???</w:t>
       </w:r>
     </w:p>
     <w:p/>
@@ -60,14 +60,6 @@
         </w:rPr>
         <w:t xml:space="preserve"> </w:t>
       </w:r>
-      <w:r>
-        <w:rPr>
-          <w:color w:val="FF0000"/>
-          <w:sz w:val="28"/>
-          <w:szCs w:val="28"/>
-        </w:rPr>
-        <w:t>CON QUALCHE IMG RAFFIGURANTE SERVERLESS COMPUTING, CON MAGARI LOGO DI AWS E GCP</w:t>
-      </w:r>
     </w:p>
     <w:p>
       <w:r>
@@ -98,6 +90,32 @@
         <w:t xml:space="preserve"> semplice ed economica, permettendo agli sviluppatori di concentrarsi esclusivamente sulla logica applicativa senza preoccuparsi delle risorse fisiche o virtuali sottostanti. </w:t>
       </w:r>
     </w:p>
+    <w:p/>
+    <w:p>
+      <w:pPr>
+        <w:rPr>
+          <w:color w:val="FF0000"/>
+          <w:sz w:val="28"/>
+          <w:szCs w:val="28"/>
+        </w:rPr>
+      </w:pPr>
+      <w:r>
+        <w:rPr>
+          <w:color w:val="FF0000"/>
+          <w:sz w:val="28"/>
+          <w:szCs w:val="28"/>
+        </w:rPr>
+        <w:t xml:space="preserve">SLIDE </w:t>
+      </w:r>
+      <w:r>
+        <w:rPr>
+          <w:color w:val="FF0000"/>
+          <w:sz w:val="28"/>
+          <w:szCs w:val="28"/>
+        </w:rPr>
+        <w:t>3</w:t>
+      </w:r>
+    </w:p>
     <w:p>
       <w:r>
         <w:t xml:space="preserve">I principali fornitori di servizi Cloud, come Amazon </w:t>
@@ -138,53 +156,63 @@
           <w:sz w:val="28"/>
           <w:szCs w:val="28"/>
         </w:rPr>
-        <w:t>3</w:t>
-      </w:r>
-      <w:r>
-        <w:rPr>
-          <w:color w:val="FF0000"/>
-          <w:sz w:val="28"/>
-          <w:szCs w:val="28"/>
-        </w:rPr>
+        <w:t>4</w:t>
+      </w:r>
+    </w:p>
+    <w:p>
+      <w:r>
+        <w:t>L’obiettivo principale d</w:t>
+      </w:r>
+      <w:r>
+        <w:t>ell’</w:t>
+      </w:r>
+      <w:r>
+        <w:t>elaborato è</w:t>
+      </w:r>
+      <w:r>
+        <w:t xml:space="preserve"> quello di condurre un’analisi comparativa tra </w:t>
+      </w:r>
+      <w:r>
+        <w:t xml:space="preserve">due delle </w:t>
+      </w:r>
+      <w:r>
+        <w:t>principali piattaforme per l’esecuzione di funzioni serverless: AWS Lambda e Google Cloud Functions.</w:t>
+      </w:r>
+      <w:r>
         <w:t xml:space="preserve"> </w:t>
       </w:r>
-      <w:r>
-        <w:rPr>
-          <w:color w:val="FF0000"/>
-          <w:sz w:val="28"/>
-          <w:szCs w:val="28"/>
-        </w:rPr>
-        <w:t xml:space="preserve">CON QUALCHE IMG RAFFIGURANTE </w:t>
-      </w:r>
-      <w:r>
-        <w:rPr>
-          <w:color w:val="FF0000"/>
-          <w:sz w:val="28"/>
-          <w:szCs w:val="28"/>
-        </w:rPr>
-        <w:t>LAMBDA CON DYNAMO E GCF CON FIRESTORE</w:t>
-      </w:r>
-    </w:p>
-    <w:p>
-      <w:r>
-        <w:t>L’obiettivo principale d</w:t>
-      </w:r>
-      <w:r>
-        <w:t>ell’</w:t>
-      </w:r>
-      <w:r>
-        <w:t>elaborato è</w:t>
-      </w:r>
-      <w:r>
-        <w:t xml:space="preserve"> quello di condurre un’analisi comparativa tra </w:t>
-      </w:r>
-      <w:r>
-        <w:t xml:space="preserve">due delle </w:t>
-      </w:r>
-      <w:r>
-        <w:t>principali piattaforme per l’esecuzione di funzioni serverless: AWS Lambda e Google Cloud Functions.</w:t>
-      </w:r>
-      <w:r>
+    </w:p>
+    <w:p/>
+    <w:p>
+      <w:pPr>
+        <w:rPr>
+          <w:color w:val="FF0000"/>
+          <w:sz w:val="28"/>
+          <w:szCs w:val="28"/>
+        </w:rPr>
+      </w:pPr>
+      <w:r>
+        <w:rPr>
+          <w:color w:val="FF0000"/>
+          <w:sz w:val="28"/>
+          <w:szCs w:val="28"/>
+        </w:rPr>
+        <w:t xml:space="preserve">SLIDE </w:t>
+      </w:r>
+      <w:r>
+        <w:rPr>
+          <w:color w:val="FF0000"/>
+          <w:sz w:val="28"/>
+          <w:szCs w:val="28"/>
+        </w:rPr>
+        <w:t>5</w:t>
+      </w:r>
+      <w:r>
+        <w:rPr>
+          <w:color w:val="FF0000"/>
+          <w:sz w:val="28"/>
+          <w:szCs w:val="28"/>
+        </w:rPr>
         <w:t xml:space="preserve"> </w:t>
       </w:r>
     </w:p>
@@ -216,7 +244,71 @@
           <w:sz w:val="28"/>
           <w:szCs w:val="28"/>
         </w:rPr>
-        <w:t>4</w:t>
+        <w:t>6</w:t>
+      </w:r>
+    </w:p>
+    <w:p>
+      <w:r>
+        <w:t>Partendo dalle basi, i</w:t>
+      </w:r>
+      <w:r>
+        <w:t xml:space="preserve">l Serverless Computing </w:t>
+      </w:r>
+      <w:r>
+        <w:t>è</w:t>
+      </w:r>
+      <w:r>
+        <w:t xml:space="preserve"> una tecnologia in rapida crescita che sta avendo un impatto sempre pi</w:t>
+      </w:r>
+      <w:r>
+        <w:t>ù</w:t>
+      </w:r>
+      <w:r>
+        <w:t xml:space="preserve"> significativo sulla socie</w:t>
+      </w:r>
+      <w:r>
+        <w:t xml:space="preserve">tà. </w:t>
+      </w:r>
+      <w:r>
+        <w:t xml:space="preserve">La sua promessa principale </w:t>
+      </w:r>
+      <w:r>
+        <w:t>è</w:t>
+      </w:r>
+      <w:r>
+        <w:t xml:space="preserve"> rendere i servizi informatici pi</w:t>
+      </w:r>
+      <w:r>
+        <w:t xml:space="preserve">ù </w:t>
+      </w:r>
+      <w:r>
+        <w:t>accessibili, personalizzabili in base alle esigenze specifiche e a basso costo, delegando all’infrastruttura la gestione dei problemi operativi.</w:t>
+      </w:r>
+    </w:p>
+    <w:p/>
+    <w:p>
+      <w:pPr>
+        <w:rPr>
+          <w:color w:val="FF0000"/>
+          <w:sz w:val="28"/>
+          <w:szCs w:val="28"/>
+        </w:rPr>
+      </w:pPr>
+      <w:r>
+        <w:rPr>
+          <w:color w:val="FF0000"/>
+          <w:sz w:val="28"/>
+          <w:szCs w:val="28"/>
+        </w:rPr>
+        <w:t xml:space="preserve">SLIDE </w:t>
+      </w:r>
+      <w:r>
+        <w:rPr>
+          <w:color w:val="FF0000"/>
+          <w:sz w:val="28"/>
+          <w:szCs w:val="28"/>
+        </w:rPr>
+        <w:t>7-8-9-10-11</w:t>
       </w:r>
       <w:r>
         <w:rPr>
@@ -226,54 +318,7 @@
         </w:rPr>
         <w:t xml:space="preserve"> </w:t>
       </w:r>
-      <w:r>
-        <w:rPr>
-          <w:color w:val="FF0000"/>
-          <w:sz w:val="28"/>
-          <w:szCs w:val="28"/>
-        </w:rPr>
-        <w:t>QUALCHE IMG SU SERVERLESS, ELENCO PUNTATO CON LE CARATTERISTICHE</w:t>
-      </w:r>
-    </w:p>
-    <w:p>
-      <w:r>
-        <w:t>Partendo dalle basi, i</w:t>
-      </w:r>
-      <w:r>
-        <w:t xml:space="preserve">l Serverless Computing </w:t>
-      </w:r>
-      <w:r>
-        <w:t>è</w:t>
-      </w:r>
-      <w:r>
-        <w:t xml:space="preserve"> una tecnologia in rapida crescita che sta avendo un impatto sempre pi</w:t>
-      </w:r>
-      <w:r>
-        <w:t>ù</w:t>
-      </w:r>
-      <w:r>
-        <w:t xml:space="preserve"> significativo sulla socie</w:t>
-      </w:r>
-      <w:r>
-        <w:t xml:space="preserve">tà. </w:t>
-      </w:r>
-      <w:r>
-        <w:t xml:space="preserve">La sua promessa principale </w:t>
-      </w:r>
-      <w:r>
-        <w:t>è</w:t>
-      </w:r>
-      <w:r>
-        <w:t xml:space="preserve"> rendere i servizi informatici pi</w:t>
-      </w:r>
-      <w:r>
-        <w:t xml:space="preserve">ù </w:t>
-      </w:r>
-      <w:r>
-        <w:t>accessibili, personalizzabili in base alle esigenze specifiche e a basso costo, delegando all’infrastruttura la gestione dei problemi operativi.</w:t>
-      </w:r>
-    </w:p>
-    <w:p/>
+    </w:p>
     <w:p>
       <w:r>
         <w:t>Un sistema pu</w:t>
@@ -394,6 +439,7 @@
           <w:b/>
           <w:bCs/>
         </w:rPr>
+        <w:lastRenderedPageBreak/>
         <w:t>Sviluppo trasparente</w:t>
       </w:r>
       <w:r>
@@ -419,7 +465,6 @@
           <w:b/>
           <w:bCs/>
         </w:rPr>
-        <w:lastRenderedPageBreak/>
         <w:t>Pagamento in base al consumo</w:t>
       </w:r>
       <w:r>
@@ -471,7 +516,15 @@
           <w:sz w:val="28"/>
           <w:szCs w:val="28"/>
         </w:rPr>
-        <w:t>5 CON FOTO DI QUESTI TRE CONCETTI E DEFINIZIONI SOTTO FORMA DI ELENCO PUNTATO</w:t>
+        <w:t>12-13-14</w:t>
+      </w:r>
+      <w:r>
+        <w:rPr>
+          <w:color w:val="FF0000"/>
+          <w:sz w:val="28"/>
+          <w:szCs w:val="28"/>
+        </w:rPr>
+        <w:t xml:space="preserve"> </w:t>
       </w:r>
     </w:p>
     <w:p>
@@ -639,29 +692,87 @@
           <w:sz w:val="28"/>
           <w:szCs w:val="28"/>
         </w:rPr>
-        <w:t>6</w:t>
-      </w:r>
-    </w:p>
-    <w:p>
-      <w:r>
-        <w:t>DECIDERE SE METTERE ESEMPIO DI API</w:t>
-      </w:r>
-    </w:p>
-    <w:p/>
-    <w:p>
-      <w:pPr>
-        <w:rPr>
-          <w:color w:val="FF0000"/>
-          <w:sz w:val="28"/>
-          <w:szCs w:val="28"/>
-        </w:rPr>
-      </w:pPr>
-      <w:r>
-        <w:rPr>
-          <w:color w:val="FF0000"/>
-          <w:sz w:val="28"/>
-          <w:szCs w:val="28"/>
-        </w:rPr>
+        <w:t>1</w:t>
+      </w:r>
+      <w:r>
+        <w:rPr>
+          <w:color w:val="FF0000"/>
+          <w:sz w:val="28"/>
+          <w:szCs w:val="28"/>
+        </w:rPr>
+        <w:t>5</w:t>
+      </w:r>
+    </w:p>
+    <w:p>
+      <w:r>
+        <w:t>Le grandi aziende tecnologiche come Amazon, Google e Microsoft offrono piattafo</w:t>
+      </w:r>
+      <w:r>
+        <w:t>r</w:t>
+      </w:r>
+      <w:r>
+        <w:t xml:space="preserve">me </w:t>
+      </w:r>
+      <w:r>
+        <w:t xml:space="preserve">per l’esecuzione di funzioni </w:t>
+      </w:r>
+      <w:r>
+        <w:t xml:space="preserve">serverless sotto diversi marchi. Sebbene i dettagli dei servizi possano variare, il principio fondamentale </w:t>
+      </w:r>
+      <w:r>
+        <w:t>è</w:t>
+      </w:r>
+      <w:r>
+        <w:t xml:space="preserve"> lo stesso: con il modello di calcolo a consumo, il serverless computing mira a garantire l’autoscaling e a offrire servizi di calcolo a costi contenuti.</w:t>
+      </w:r>
+    </w:p>
+    <w:p/>
+    <w:p>
+      <w:r>
+        <w:t>Sono state introdotte diverse implementazioni commerciali di successo. Amazon ha lanciato Lambda nel 2014, seguita da Google Cloud Functions, Microsoft Azure Functions e IBM OpenWhisk nel 2016.</w:t>
+      </w:r>
+    </w:p>
+    <w:p/>
+    <w:p>
+      <w:r>
+        <w:t>Tutte quest</w:t>
+      </w:r>
+      <w:r>
+        <w:t>i servizi</w:t>
+      </w:r>
+      <w:r>
+        <w:t xml:space="preserve"> seguono il paradigma della programmazione funzionale: una funzione rappresenta un’unità di software che può essere distribuita sull’infrastruttura cloud del provider</w:t>
+      </w:r>
+      <w:r>
+        <w:t>, andando a caricare il codice della funzione sulla piattaforma cloud scelta.</w:t>
+      </w:r>
+    </w:p>
+    <w:p>
+      <w:r>
+        <w:t>Successivamente, si andranno a definire i trigger della funzione, che possono essere di diverso tipo, come una chiamata API o un qualsiasi evento in un database.</w:t>
+      </w:r>
+    </w:p>
+    <w:p>
+      <w:r>
+        <w:t>Una volta configurato il tutto, la funzione potrà essere eseguita dal provider cloud quando attivata dai trigger scelti.</w:t>
+      </w:r>
+    </w:p>
+    <w:p/>
+    <w:p>
+      <w:pPr>
+        <w:rPr>
+          <w:color w:val="FF0000"/>
+          <w:sz w:val="28"/>
+          <w:szCs w:val="28"/>
+        </w:rPr>
+      </w:pPr>
+      <w:r>
+        <w:rPr>
+          <w:color w:val="FF0000"/>
+          <w:sz w:val="28"/>
+          <w:szCs w:val="28"/>
+        </w:rPr>
+        <w:lastRenderedPageBreak/>
         <w:t xml:space="preserve">SLIDE </w:t>
       </w:r>
       <w:r>
@@ -670,181 +781,105 @@
           <w:sz w:val="28"/>
           <w:szCs w:val="28"/>
         </w:rPr>
-        <w:t xml:space="preserve">7 </w:t>
-      </w:r>
-      <w:r>
-        <w:rPr>
-          <w:color w:val="FF0000"/>
-          <w:sz w:val="28"/>
-          <w:szCs w:val="28"/>
-        </w:rPr>
-        <w:t>PARLARE DI FUNZIONI SERVERLESS CON QUALCHE IMG E RIFERIMENTO ALLE PIATTAFORME</w:t>
-      </w:r>
-    </w:p>
-    <w:p>
-      <w:r>
-        <w:t>Le grandi aziende tecnologiche come Amazon, Google e Microsoft offrono piattafo</w:t>
-      </w:r>
-      <w:r>
-        <w:t>r</w:t>
-      </w:r>
-      <w:r>
-        <w:t xml:space="preserve">me serverless sotto diversi marchi. Sebbene i dettagli dei servizi possano variare, il principio fondamentale </w:t>
-      </w:r>
-      <w:r>
-        <w:t>è</w:t>
-      </w:r>
-      <w:r>
-        <w:t xml:space="preserve"> lo stesso: con il modello di calcolo a consumo, il serverless computing mira a garantire l’autoscaling e a offrire servizi di calcolo a costi contenuti.</w:t>
-      </w:r>
-    </w:p>
-    <w:p/>
-    <w:p>
-      <w:r>
-        <w:t>Sono state introdotte diverse implementazioni commerciali di successo. Amazon ha lanciato Lambda nel 2014, seguita da Google Cloud Functions, Microsoft Azure Functions e IBM OpenWhisk nel 2016.</w:t>
-      </w:r>
-    </w:p>
-    <w:p/>
-    <w:p>
-      <w:r>
-        <w:t>Tutte quest</w:t>
-      </w:r>
-      <w:r>
-        <w:t>i servizi</w:t>
-      </w:r>
-      <w:r>
-        <w:t xml:space="preserve"> seguono il paradigma della programmazione funzionale: una funzione rappresenta un’unità di software che può essere distribuita sull’infrastruttura cloud del provider ed eseguire un’unica operazione in risposta a un evento esterno. Le funzioni</w:t>
-      </w:r>
-      <w:r>
-        <w:t xml:space="preserve"> in questione</w:t>
-      </w:r>
-      <w:r>
-        <w:t xml:space="preserve"> possono essere attivate da diversi tipi di eventi, come</w:t>
-      </w:r>
-      <w:r>
-        <w:t>:</w:t>
-      </w:r>
-    </w:p>
-    <w:p>
-      <w:pPr>
-        <w:pStyle w:val="Paragrafoelenco"/>
-        <w:numPr>
-          <w:ilvl w:val="0"/>
-          <w:numId w:val="1"/>
-        </w:numPr>
-      </w:pPr>
-      <w:r>
-        <w:t>un evento generato dall’infrastruttura cloud, ad esempio una modifica in un database cloud</w:t>
-      </w:r>
-    </w:p>
-    <w:p>
-      <w:pPr>
-        <w:pStyle w:val="Paragrafoelenco"/>
-        <w:numPr>
-          <w:ilvl w:val="0"/>
-          <w:numId w:val="1"/>
-        </w:numPr>
-      </w:pPr>
-      <w:r>
-        <w:lastRenderedPageBreak/>
-        <w:t>una richiesta diretta da parte dell’applicazione tramite HTTP o chiamate API del cloud</w:t>
-      </w:r>
-    </w:p>
-    <w:p/>
-    <w:p>
-      <w:pPr>
-        <w:rPr>
-          <w:color w:val="FF0000"/>
-          <w:sz w:val="28"/>
-          <w:szCs w:val="28"/>
-        </w:rPr>
-      </w:pPr>
-      <w:r>
-        <w:rPr>
-          <w:color w:val="FF0000"/>
-          <w:sz w:val="28"/>
-          <w:szCs w:val="28"/>
-        </w:rPr>
-        <w:t xml:space="preserve">SLIDE </w:t>
-      </w:r>
-      <w:r>
-        <w:rPr>
-          <w:color w:val="FF0000"/>
-          <w:sz w:val="28"/>
-          <w:szCs w:val="28"/>
-        </w:rPr>
-        <w:t xml:space="preserve">8 FOTO LOGO LAMBDA </w:t>
-      </w:r>
-      <w:r>
-        <w:rPr>
-          <w:color w:val="FF0000"/>
-          <w:sz w:val="28"/>
-          <w:szCs w:val="28"/>
-        </w:rPr>
-        <w:t xml:space="preserve">- </w:t>
-      </w:r>
-      <w:r>
-        <w:rPr>
-          <w:color w:val="FF0000"/>
-          <w:sz w:val="28"/>
-          <w:szCs w:val="28"/>
-        </w:rPr>
-        <w:t>GCF</w:t>
-      </w:r>
-      <w:r>
-        <w:rPr>
-          <w:color w:val="FF0000"/>
-          <w:sz w:val="28"/>
-          <w:szCs w:val="28"/>
-        </w:rPr>
+        <w:t>16</w:t>
+      </w:r>
+      <w:r>
+        <w:rPr>
+          <w:color w:val="FF0000"/>
+          <w:sz w:val="28"/>
+          <w:szCs w:val="28"/>
+        </w:rPr>
+        <w:t>-17-18-19</w:t>
+      </w:r>
+    </w:p>
+    <w:p>
+      <w:r>
+        <w:t>Le limitazioni nell’utilizzo dei database nelle applicazioni basate su serverless computing richiedono un approccio del tutto innovativo alla progettazione dei database. Con il passaggio dell’architettura dal modello monolitico ai microservizi, e ora a un insieme di funzioni autonome, anche i database devono seguire gli stessi principi</w:t>
+      </w:r>
+      <w:r>
+        <w:t>.</w:t>
+      </w:r>
+    </w:p>
+    <w:p>
+      <w:r>
+        <w:t>Due delle soluzioni</w:t>
+      </w:r>
+      <w:r>
         <w:t xml:space="preserve"> </w:t>
       </w:r>
       <w:r>
-        <w:rPr>
-          <w:color w:val="FF0000"/>
-          <w:sz w:val="28"/>
-          <w:szCs w:val="28"/>
-        </w:rPr>
-        <w:t>+ QUALCHE INFO IN ELENCO PUNTATO</w:t>
-      </w:r>
-    </w:p>
-    <w:p>
-      <w:r>
-        <w:t>LAMBDA</w:t>
-      </w:r>
-    </w:p>
-    <w:p>
-      <w:r>
-        <w:t xml:space="preserve">Uno dei primi servizi di serverless computing è </w:t>
-      </w:r>
+        <w:t>più</w:t>
+      </w:r>
+      <w:r>
+        <w:t xml:space="preserve"> popolari al momento sono DynamoDB (AWS) e Firestore (GCP ).</w:t>
+      </w:r>
+    </w:p>
+    <w:p>
+      <w:r>
+        <w:t>Alcune caratteristiche dei database serverless possono essere:</w:t>
+      </w:r>
+    </w:p>
+    <w:p>
+      <w:pPr>
+        <w:pStyle w:val="Paragrafoelenco"/>
+        <w:numPr>
+          <w:ilvl w:val="0"/>
+          <w:numId w:val="1"/>
+        </w:numPr>
+      </w:pPr>
       <w:r>
         <w:rPr>
           <w:b/>
           <w:bCs/>
         </w:rPr>
-        <w:t>AWS Lambda</w:t>
-      </w:r>
-      <w:r>
-        <w:t>, che permette di eseguire funzioni stateless scritte in uno dei linguaggi di programmazione supportati (come Node.js, Java, C# e Python) in risposta a eventi, su larga scala, con la possibilità di gestire fino a 3000 invocazioni in parallelo.</w:t>
-      </w:r>
-    </w:p>
-    <w:p/>
-    <w:p>
-      <w:r>
-        <w:t>Diversamente dai tradizionali servizi Cloud IaaS, AWS Lambda elimina la necessità per gli utenti di gestire direttamente i server, offrendo un’elasticità automatica gestita dalla piattaforma. Le funzioni Lambda sono progettate per essere stateless, ovvero non dipendono dall’infrastruttura sottostante.</w:t>
-      </w:r>
-    </w:p>
-    <w:p/>
-    <w:p>
-      <w:r>
-        <w:t>GOOGLE CLOUD FUNCTIONS</w:t>
-      </w:r>
-    </w:p>
-    <w:p>
-      <w:r>
-        <w:t>Pensata principalmente per i servizi di Google Cloud, Google evidenzia diversi casi d’uso specifici per Google Cloud Functions, come backend per applicazioni mobili, sviluppo di API e microservizi, elaborazione dati, webhook (per rispondere a trigger di terze parti) e applicazioni IoT. Come per le Lambda Function, viene eliminata la necessità per gli utenti di gestire direttamente i server, delegando la gestione dell’infrastruttura sottostante alla piattaforma.</w:t>
-      </w:r>
-    </w:p>
+        <w:t>Servizio completamente gestito</w:t>
+      </w:r>
+      <w:r>
+        <w:t>. La piattaforma si occupa di tutto. Recupero da guasti, crittografia dei dati, aggiornamenti, backup e altre operazioni di gestione</w:t>
+      </w:r>
+    </w:p>
+    <w:p>
+      <w:pPr>
+        <w:pStyle w:val="Paragrafoelenco"/>
+        <w:numPr>
+          <w:ilvl w:val="0"/>
+          <w:numId w:val="1"/>
+        </w:numPr>
+      </w:pPr>
+      <w:r>
+        <w:rPr>
+          <w:b/>
+          <w:bCs/>
+        </w:rPr>
+        <w:t>Scalabilità illimitata</w:t>
+      </w:r>
+      <w:r>
+        <w:t>. Non ci sono limiti predefiniti sulla quantità di dati che una tabella può contenere.</w:t>
+      </w:r>
+      <w:r>
+        <w:t xml:space="preserve"> Come per le piattaforme precedentemente citate, il pagamento avviene solo in base al consumo effettivo.</w:t>
+      </w:r>
+    </w:p>
+    <w:p>
+      <w:pPr>
+        <w:pStyle w:val="Paragrafoelenco"/>
+        <w:numPr>
+          <w:ilvl w:val="0"/>
+          <w:numId w:val="1"/>
+        </w:numPr>
+      </w:pPr>
+      <w:r>
+        <w:rPr>
+          <w:b/>
+          <w:bCs/>
+        </w:rPr>
+        <w:t xml:space="preserve">Flessibilità d’uso. </w:t>
+      </w:r>
+      <w:r>
+        <w:t>Non viene imposto uno schema fisso per le tabelle, permettendo agli sviluppatori di creare modelli di dati personalizzati.</w:t>
+      </w:r>
+    </w:p>
+    <w:p/>
     <w:p/>
     <w:p>
       <w:pPr>
@@ -868,20 +903,41 @@
           <w:sz w:val="28"/>
           <w:szCs w:val="28"/>
         </w:rPr>
-        <w:t>9</w:t>
-      </w:r>
-      <w:r>
-        <w:rPr>
-          <w:color w:val="FF0000"/>
-          <w:sz w:val="28"/>
-          <w:szCs w:val="28"/>
-        </w:rPr>
-        <w:t xml:space="preserve"> INTRODUZIONE AI DB SERVERLESS, CON RICHIAMI TEORICI GENERALI SULLE DUE PIATTAFORME E IMG PIATTAFORME</w:t>
-      </w:r>
-    </w:p>
-    <w:p>
-      <w:r>
-        <w:t>CAPIRE COME GESTIRE LA SEZIONE SUI DB, FORSE RIASSUNTO DELLE DUE</w:t>
+        <w:t>20</w:t>
+      </w:r>
+    </w:p>
+    <w:p>
+      <w:r>
+        <w:t>ARCHITETTURA API</w:t>
+      </w:r>
+    </w:p>
+    <w:p>
+      <w:r>
+        <w:t>Nel mondo delle funzioni serverless esistono molti pattern architetturali utili per la scrittura di codice pulito, efficiente e sicuro. Due approcci utilizzati per la scrittura di funzioni serverless possono essere definiti come:</w:t>
+      </w:r>
+    </w:p>
+    <w:p>
+      <w:pPr>
+        <w:pStyle w:val="Paragrafoelenco"/>
+        <w:numPr>
+          <w:ilvl w:val="0"/>
+          <w:numId w:val="1"/>
+        </w:numPr>
+      </w:pPr>
+      <w:r>
+        <w:t>Funzione unica per tutte le API</w:t>
+      </w:r>
+    </w:p>
+    <w:p>
+      <w:pPr>
+        <w:pStyle w:val="Paragrafoelenco"/>
+        <w:numPr>
+          <w:ilvl w:val="0"/>
+          <w:numId w:val="1"/>
+        </w:numPr>
+      </w:pPr>
+      <w:r>
+        <w:t>Funzione per ogni chiamata API</w:t>
       </w:r>
     </w:p>
     <w:p/>
@@ -907,115 +963,7 @@
           <w:sz w:val="28"/>
           <w:szCs w:val="28"/>
         </w:rPr>
-        <w:t>1</w:t>
-      </w:r>
-      <w:r>
-        <w:rPr>
-          <w:color w:val="FF0000"/>
-          <w:sz w:val="28"/>
-          <w:szCs w:val="28"/>
-        </w:rPr>
-        <w:t>0</w:t>
-      </w:r>
-      <w:r>
-        <w:rPr>
-          <w:color w:val="FF0000"/>
-          <w:sz w:val="28"/>
-          <w:szCs w:val="28"/>
-        </w:rPr>
-        <w:t xml:space="preserve"> SPIEGAZIONE DELLE DUE POSSIBILI ARCHITETTURE</w:t>
-      </w:r>
-      <w:r>
-        <w:rPr>
-          <w:color w:val="FF0000"/>
-          <w:sz w:val="28"/>
-          <w:szCs w:val="28"/>
-        </w:rPr>
-        <w:t xml:space="preserve"> CON ELENCO PUNTATO</w:t>
-      </w:r>
-    </w:p>
-    <w:p>
-      <w:r>
-        <w:t>ARCHITETTURA API</w:t>
-      </w:r>
-    </w:p>
-    <w:p>
-      <w:r>
-        <w:t>Nel mondo delle funzioni serverless esistono molti pattern architetturali utili per la scrittura di codice pulito, efficiente e sicuro. Due approcci utilizzati per la scrittura di funzioni serverless possono essere definiti come:</w:t>
-      </w:r>
-    </w:p>
-    <w:p>
-      <w:pPr>
-        <w:pStyle w:val="Paragrafoelenco"/>
-        <w:numPr>
-          <w:ilvl w:val="0"/>
-          <w:numId w:val="1"/>
-        </w:numPr>
-      </w:pPr>
-      <w:r>
-        <w:t>Funzione unica per tutte le API</w:t>
-      </w:r>
-    </w:p>
-    <w:p>
-      <w:pPr>
-        <w:pStyle w:val="Paragrafoelenco"/>
-        <w:numPr>
-          <w:ilvl w:val="0"/>
-          <w:numId w:val="1"/>
-        </w:numPr>
-      </w:pPr>
-      <w:r>
-        <w:t>Funzione per ogni chiamata API</w:t>
-      </w:r>
-    </w:p>
-    <w:p/>
-    <w:p>
-      <w:pPr>
-        <w:rPr>
-          <w:color w:val="FF0000"/>
-          <w:sz w:val="28"/>
-          <w:szCs w:val="28"/>
-        </w:rPr>
-      </w:pPr>
-      <w:r>
-        <w:rPr>
-          <w:color w:val="FF0000"/>
-          <w:sz w:val="28"/>
-          <w:szCs w:val="28"/>
-        </w:rPr>
-        <w:t>SLIDE 1</w:t>
-      </w:r>
-      <w:r>
-        <w:rPr>
-          <w:color w:val="FF0000"/>
-          <w:sz w:val="28"/>
-          <w:szCs w:val="28"/>
-        </w:rPr>
-        <w:t>1</w:t>
-      </w:r>
-      <w:r>
-        <w:rPr>
-          <w:color w:val="FF0000"/>
-          <w:sz w:val="28"/>
-          <w:szCs w:val="28"/>
-        </w:rPr>
-        <w:t xml:space="preserve"> </w:t>
-      </w:r>
-      <w:r>
-        <w:rPr>
-          <w:color w:val="FF0000"/>
-          <w:sz w:val="28"/>
-          <w:szCs w:val="28"/>
-        </w:rPr>
-        <w:t>IMPLEMENTAZIONE GRAFICA FATTA CON EXCALIDRAW</w:t>
-      </w:r>
-      <w:r>
-        <w:rPr>
-          <w:color w:val="FF0000"/>
-          <w:sz w:val="28"/>
-          <w:szCs w:val="28"/>
-        </w:rPr>
-        <w:t>, CON ELENCO PUNTATO</w:t>
+        <w:t>21-22-23</w:t>
       </w:r>
     </w:p>
     <w:p>
@@ -1121,23 +1069,15 @@
           <w:sz w:val="28"/>
           <w:szCs w:val="28"/>
         </w:rPr>
-        <w:t>SLIDE 1</w:t>
-      </w:r>
-      <w:r>
-        <w:rPr>
-          <w:color w:val="FF0000"/>
-          <w:sz w:val="28"/>
-          <w:szCs w:val="28"/>
-        </w:rPr>
-        <w:t>2</w:t>
-      </w:r>
-      <w:r>
-        <w:rPr>
-          <w:color w:val="FF0000"/>
-          <w:sz w:val="28"/>
-          <w:szCs w:val="28"/>
-        </w:rPr>
-        <w:t xml:space="preserve"> IMPLEMENTAZIONE GRAFICA FATTA CON EXCALIDRAW, CON ELENCO PUNTATO</w:t>
+        <w:t xml:space="preserve">SLIDE </w:t>
+      </w:r>
+      <w:r>
+        <w:rPr>
+          <w:color w:val="FF0000"/>
+          <w:sz w:val="28"/>
+          <w:szCs w:val="28"/>
+        </w:rPr>
+        <w:t>24-25-26</w:t>
       </w:r>
     </w:p>
     <w:p>
@@ -1153,6 +1093,7 @@
     <w:p/>
     <w:p>
       <w:r>
+        <w:lastRenderedPageBreak/>
         <w:t>I vantaggi di questo approccio sono:</w:t>
       </w:r>
     </w:p>
@@ -1261,15 +1202,15 @@
           <w:sz w:val="28"/>
           <w:szCs w:val="28"/>
         </w:rPr>
-        <w:t>SLIDE 1</w:t>
-      </w:r>
-      <w:r>
-        <w:rPr>
-          <w:color w:val="FF0000"/>
-          <w:sz w:val="28"/>
-          <w:szCs w:val="28"/>
-        </w:rPr>
-        <w:t>3</w:t>
+        <w:t xml:space="preserve">SLIDE </w:t>
+      </w:r>
+      <w:r>
+        <w:rPr>
+          <w:color w:val="FF0000"/>
+          <w:sz w:val="28"/>
+          <w:szCs w:val="28"/>
+        </w:rPr>
+        <w:t>27</w:t>
       </w:r>
       <w:r>
         <w:rPr>
@@ -1315,7 +1256,17 @@
         <w:t xml:space="preserve"> è </w:t>
       </w:r>
       <w:r>
-        <w:t>quella di fornire funzionalità CRUD ipotizzando la presenza di un inventario da riempire con dei prodotti. Tutti i dati inerenti all’inventario verranno quindi salvati in un database.</w:t>
+        <w:t xml:space="preserve">quella di fornire funzionalità </w:t>
+      </w:r>
+      <w:r>
+        <w:rPr>
+          <w:b/>
+          <w:bCs/>
+        </w:rPr>
+        <w:t>CRUD</w:t>
+      </w:r>
+      <w:r>
+        <w:t xml:space="preserve"> ipotizzando la presenza di un inventario da riempire con dei prodotti. Tutti i dati inerenti all’inventario verranno quindi salvati in un database.</w:t>
       </w:r>
     </w:p>
     <w:p/>
@@ -1376,14 +1327,15 @@
     <w:p/>
     <w:p>
       <w:r>
-        <w:t>SEZIONE AWS LAMBDA</w:t>
-      </w:r>
-    </w:p>
-    <w:p>
-      <w:r>
-        <w:t>CHIEDERE AL PROF COME STRUTTURARE IL TUTTO</w:t>
-      </w:r>
-    </w:p>
+        <w:t>PARLARE DEL FATTO CHE SONO STATI REALIZZATI DIVERSI SCRIPT IN PYTHON, E CHE PER ENTRAMBE LE PIATTAFORME SONO STATE UTILIZZATE LE DUE ARCHITETTURE PRIMA CITATE.</w:t>
+      </w:r>
+    </w:p>
+    <w:p>
+      <w:r>
+        <w:t>FATTO QUESTO, SI PASSA AI RISULTATI ECC</w:t>
+      </w:r>
+    </w:p>
+    <w:p/>
     <w:p/>
     <w:p/>
     <w:p>
@@ -1418,7 +1370,7 @@
         <w:rFonts w:ascii="Aptos" w:eastAsiaTheme="minorHAnsi" w:hAnsi="Aptos" w:cstheme="minorBidi" w:hint="default"/>
       </w:rPr>
     </w:lvl>
-    <w:lvl w:ilvl="1" w:tplc="04100003" w:tentative="1">
+    <w:lvl w:ilvl="1" w:tplc="04100003">
       <w:start w:val="1"/>
       <w:numFmt w:val="bullet"/>
       <w:lvlText w:val="o"/>

</xml_diff>